<commit_message>
Added a rib to the hex standoff holder
The rib prevents the hex standoff holder from breaking during assembly
of the switch.
Also updated the instructions with a picture.
</commit_message>
<xml_diff>
--- a/Making a Butterfly Switch.docx
+++ b/Making a Butterfly Switch.docx
@@ -8,6 +8,64 @@
       </w:pPr>
       <w:r>
         <w:t>Making a Butterfly Switch</w:t>
+      </w:r>
+    </w:p>
+    <w:p>
+      <w:pPr>
+        <w:pStyle w:val="Heading2"/>
+      </w:pPr>
+      <w:r>
+        <w:rPr>
+          <w:b w:val="0"/>
+          <w:caps w:val="0"/>
+          <w:noProof/>
+          <w:lang w:eastAsia="en-CA"/>
+        </w:rPr>
+        <w:drawing>
+          <wp:inline distT="0" distB="0" distL="0" distR="0">
+            <wp:extent cx="5486400" cy="2306463"/>
+            <wp:effectExtent l="19050" t="0" r="0" b="0"/>
+            <wp:docPr id="5" name="Picture 5"/>
+            <wp:cNvGraphicFramePr>
+              <a:graphicFrameLocks xmlns:a="http://schemas.openxmlformats.org/drawingml/2006/main" noChangeAspect="1"/>
+            </wp:cNvGraphicFramePr>
+            <a:graphic xmlns:a="http://schemas.openxmlformats.org/drawingml/2006/main">
+              <a:graphicData uri="http://schemas.openxmlformats.org/drawingml/2006/picture">
+                <pic:pic xmlns:pic="http://schemas.openxmlformats.org/drawingml/2006/picture">
+                  <pic:nvPicPr>
+                    <pic:cNvPr id="0" name="Picture 5"/>
+                    <pic:cNvPicPr>
+                      <a:picLocks noChangeAspect="1" noChangeArrowheads="1"/>
+                    </pic:cNvPicPr>
+                  </pic:nvPicPr>
+                  <pic:blipFill>
+                    <a:blip r:embed="rId7" cstate="print"/>
+                    <a:srcRect/>
+                    <a:stretch>
+                      <a:fillRect/>
+                    </a:stretch>
+                  </pic:blipFill>
+                  <pic:spPr bwMode="auto">
+                    <a:xfrm>
+                      <a:off x="0" y="0"/>
+                      <a:ext cx="5486400" cy="2306463"/>
+                    </a:xfrm>
+                    <a:prstGeom prst="rect">
+                      <a:avLst/>
+                    </a:prstGeom>
+                    <a:noFill/>
+                    <a:ln w="9525">
+                      <a:noFill/>
+                      <a:miter lim="800000"/>
+                      <a:headEnd/>
+                      <a:tailEnd/>
+                    </a:ln>
+                  </pic:spPr>
+                </pic:pic>
+              </a:graphicData>
+            </a:graphic>
+          </wp:inline>
+        </w:drawing>
       </w:r>
     </w:p>
     <w:p>
@@ -109,6 +167,18 @@
       </w:pPr>
       <w:r>
         <w:t>Soldering iron</w:t>
+      </w:r>
+    </w:p>
+    <w:p>
+      <w:pPr>
+        <w:pStyle w:val="ListParagraph"/>
+        <w:numPr>
+          <w:ilvl w:val="0"/>
+          <w:numId w:val="7"/>
+        </w:numPr>
+      </w:pPr>
+      <w:r>
+        <w:t>Hot melt glue gun</w:t>
       </w:r>
     </w:p>
     <w:p>
@@ -361,6 +431,7 @@
               <w:jc w:val="center"/>
             </w:pPr>
             <w:r>
+              <w:lastRenderedPageBreak/>
               <w:t>Switch Type</w:t>
             </w:r>
           </w:p>
@@ -708,7 +779,7 @@
       <w:r>
         <w:t xml:space="preserve">Available at </w:t>
       </w:r>
-      <w:hyperlink r:id="rId7" w:history="1">
+      <w:hyperlink r:id="rId8" w:history="1">
         <w:r>
           <w:rPr>
             <w:rStyle w:val="Hyperlink"/>
@@ -719,7 +790,7 @@
       <w:r>
         <w:t xml:space="preserve">, </w:t>
       </w:r>
-      <w:hyperlink r:id="rId8" w:history="1">
+      <w:hyperlink r:id="rId9" w:history="1">
         <w:r>
           <w:rPr>
             <w:rStyle w:val="Hyperlink"/>
@@ -730,7 +801,7 @@
       <w:r>
         <w:t xml:space="preserve">, and </w:t>
       </w:r>
-      <w:hyperlink r:id="rId9" w:history="1">
+      <w:hyperlink r:id="rId10" w:history="1">
         <w:r>
           <w:rPr>
             <w:rStyle w:val="Hyperlink"/>
@@ -762,7 +833,7 @@
       <w:r>
         <w:t xml:space="preserve">Available at </w:t>
       </w:r>
-      <w:hyperlink r:id="rId10" w:history="1">
+      <w:hyperlink r:id="rId11" w:history="1">
         <w:r>
           <w:rPr>
             <w:rStyle w:val="Hyperlink"/>
@@ -773,7 +844,7 @@
       <w:r>
         <w:t xml:space="preserve">, </w:t>
       </w:r>
-      <w:hyperlink r:id="rId11" w:history="1">
+      <w:hyperlink r:id="rId12" w:history="1">
         <w:r>
           <w:rPr>
             <w:rStyle w:val="Hyperlink"/>
@@ -783,46 +854,6 @@
       </w:hyperlink>
       <w:r>
         <w:t xml:space="preserve">, and </w:t>
-      </w:r>
-      <w:hyperlink r:id="rId12" w:history="1">
-        <w:r>
-          <w:rPr>
-            <w:rStyle w:val="Hyperlink"/>
-          </w:rPr>
-          <w:t>DigiKey</w:t>
-        </w:r>
-      </w:hyperlink>
-    </w:p>
-    <w:p>
-      <w:pPr>
-        <w:pStyle w:val="ListParagraph"/>
-        <w:numPr>
-          <w:ilvl w:val="0"/>
-          <w:numId w:val="8"/>
-        </w:numPr>
-      </w:pPr>
-      <w:r>
-        <w:t>½ x mono-to-mono cable (</w:t>
-      </w:r>
-      <w:proofErr w:type="spellStart"/>
-      <w:r>
-        <w:t>Switchcraft</w:t>
-      </w:r>
-      <w:proofErr w:type="spellEnd"/>
-      <w:r>
-        <w:t xml:space="preserve"> 33HR07233X)</w:t>
-      </w:r>
-    </w:p>
-    <w:p>
-      <w:pPr>
-        <w:pStyle w:val="ListParagraph"/>
-        <w:numPr>
-          <w:ilvl w:val="1"/>
-          <w:numId w:val="8"/>
-        </w:numPr>
-      </w:pPr>
-      <w:r>
-        <w:t xml:space="preserve">Available at </w:t>
       </w:r>
       <w:hyperlink r:id="rId13" w:history="1">
         <w:r>
@@ -832,10 +863,50 @@
           <w:t>DigiKey</w:t>
         </w:r>
       </w:hyperlink>
+    </w:p>
+    <w:p>
+      <w:pPr>
+        <w:pStyle w:val="ListParagraph"/>
+        <w:numPr>
+          <w:ilvl w:val="0"/>
+          <w:numId w:val="8"/>
+        </w:numPr>
+      </w:pPr>
+      <w:r>
+        <w:t>½ x mono-to-mono cable (</w:t>
+      </w:r>
+      <w:proofErr w:type="spellStart"/>
+      <w:r>
+        <w:t>Switchcraft</w:t>
+      </w:r>
+      <w:proofErr w:type="spellEnd"/>
+      <w:r>
+        <w:t xml:space="preserve"> 33HR07233X)</w:t>
+      </w:r>
+    </w:p>
+    <w:p>
+      <w:pPr>
+        <w:pStyle w:val="ListParagraph"/>
+        <w:numPr>
+          <w:ilvl w:val="1"/>
+          <w:numId w:val="8"/>
+        </w:numPr>
+      </w:pPr>
+      <w:r>
+        <w:t xml:space="preserve">Available at </w:t>
+      </w:r>
+      <w:hyperlink r:id="rId14" w:history="1">
+        <w:r>
+          <w:rPr>
+            <w:rStyle w:val="Hyperlink"/>
+          </w:rPr>
+          <w:t>DigiKey</w:t>
+        </w:r>
+      </w:hyperlink>
       <w:r>
         <w:t xml:space="preserve"> and </w:t>
       </w:r>
-      <w:hyperlink r:id="rId14" w:history="1">
+      <w:hyperlink r:id="rId15" w:history="1">
         <w:r>
           <w:rPr>
             <w:rStyle w:val="Hyperlink"/>
@@ -853,7 +924,6 @@
         </w:numPr>
       </w:pPr>
       <w:r>
-        <w:lastRenderedPageBreak/>
         <w:t xml:space="preserve">1 x </w:t>
       </w:r>
       <w:r>
@@ -871,7 +941,7 @@
       <w:r>
         <w:t xml:space="preserve">Available at </w:t>
       </w:r>
-      <w:hyperlink r:id="rId15" w:history="1">
+      <w:hyperlink r:id="rId16" w:history="1">
         <w:r>
           <w:rPr>
             <w:rStyle w:val="Hyperlink"/>
@@ -885,7 +955,7 @@
       <w:r>
         <w:t xml:space="preserve">, </w:t>
       </w:r>
-      <w:hyperlink r:id="rId16" w:history="1">
+      <w:hyperlink r:id="rId17" w:history="1">
         <w:r>
           <w:rPr>
             <w:rStyle w:val="Hyperlink"/>
@@ -899,7 +969,7 @@
       <w:r>
         <w:t xml:space="preserve">), and </w:t>
       </w:r>
-      <w:hyperlink r:id="rId17" w:history="1">
+      <w:hyperlink r:id="rId18" w:history="1">
         <w:r>
           <w:rPr>
             <w:rStyle w:val="Hyperlink"/>
@@ -944,7 +1014,19 @@
         </w:numPr>
       </w:pPr>
       <w:r>
-        <w:t>Only needed for standard base and standard base with clip</w:t>
+        <w:t xml:space="preserve">Only needed for standard </w:t>
+      </w:r>
+      <w:r>
+        <w:t>switch</w:t>
+      </w:r>
+      <w:r>
+        <w:t xml:space="preserve"> and standard </w:t>
+      </w:r>
+      <w:r>
+        <w:t>switch</w:t>
+      </w:r>
+      <w:r>
+        <w:t xml:space="preserve"> with clip</w:t>
       </w:r>
     </w:p>
     <w:p>
@@ -958,7 +1040,7 @@
       <w:r>
         <w:t xml:space="preserve">Available at </w:t>
       </w:r>
-      <w:hyperlink r:id="rId18" w:history="1">
+      <w:hyperlink r:id="rId19" w:history="1">
         <w:r>
           <w:rPr>
             <w:rStyle w:val="Hyperlink"/>
@@ -969,7 +1051,7 @@
       <w:r>
         <w:t xml:space="preserve">, </w:t>
       </w:r>
-      <w:hyperlink r:id="rId19" w:history="1">
+      <w:hyperlink r:id="rId20" w:history="1">
         <w:r>
           <w:rPr>
             <w:rStyle w:val="Hyperlink"/>
@@ -980,7 +1062,7 @@
       <w:r>
         <w:t xml:space="preserve">, and </w:t>
       </w:r>
-      <w:hyperlink r:id="rId20" w:history="1">
+      <w:hyperlink r:id="rId21" w:history="1">
         <w:r>
           <w:rPr>
             <w:rStyle w:val="Hyperlink"/>
@@ -1013,7 +1095,19 @@
         </w:numPr>
       </w:pPr>
       <w:r>
-        <w:t>Only needed for standard base and standard base with clip</w:t>
+        <w:t xml:space="preserve">Only needed for standard </w:t>
+      </w:r>
+      <w:r>
+        <w:t>switch</w:t>
+      </w:r>
+      <w:r>
+        <w:t xml:space="preserve"> and standard </w:t>
+      </w:r>
+      <w:r>
+        <w:t xml:space="preserve">switch </w:t>
+      </w:r>
+      <w:r>
+        <w:t>with clip</w:t>
       </w:r>
     </w:p>
     <w:p>
@@ -1027,7 +1121,7 @@
       <w:r>
         <w:t xml:space="preserve">Available at </w:t>
       </w:r>
-      <w:hyperlink r:id="rId21" w:history="1">
+      <w:hyperlink r:id="rId22" w:history="1">
         <w:r>
           <w:rPr>
             <w:rStyle w:val="Hyperlink"/>
@@ -1152,7 +1246,7 @@
                           </pic:cNvPicPr>
                         </pic:nvPicPr>
                         <pic:blipFill>
-                          <a:blip r:embed="rId22" cstate="print"/>
+                          <a:blip r:embed="rId23" cstate="print"/>
                           <a:srcRect/>
                           <a:stretch>
                             <a:fillRect/>
@@ -1233,6 +1327,7 @@
               </w:numPr>
             </w:pPr>
             <w:r>
+              <w:lastRenderedPageBreak/>
               <w:t>Strip 1 cm of insulation from the end of the cable. Twist together the bare wires.</w:t>
             </w:r>
           </w:p>
@@ -1271,7 +1366,7 @@
                           </pic:cNvPicPr>
                         </pic:nvPicPr>
                         <pic:blipFill>
-                          <a:blip r:embed="rId23" cstate="print"/>
+                          <a:blip r:embed="rId24" cstate="print"/>
                           <a:srcRect/>
                           <a:stretch>
                             <a:fillRect/>
@@ -1417,7 +1512,7 @@
                           </pic:cNvPicPr>
                         </pic:nvPicPr>
                         <pic:blipFill>
-                          <a:blip r:embed="rId24" cstate="print"/>
+                          <a:blip r:embed="rId25" cstate="print"/>
                           <a:srcRect/>
                           <a:stretch>
                             <a:fillRect/>
@@ -1503,7 +1598,6 @@
               </w:numPr>
             </w:pPr>
             <w:r>
-              <w:lastRenderedPageBreak/>
               <w:t>Solder the bare wire from the cable to the middle pin on the switch. Solder the white wire to the other pin that you tinned.</w:t>
             </w:r>
           </w:p>
@@ -1542,7 +1636,7 @@
                           </pic:cNvPicPr>
                         </pic:nvPicPr>
                         <pic:blipFill>
-                          <a:blip r:embed="rId25" cstate="print"/>
+                          <a:blip r:embed="rId26" cstate="print"/>
                           <a:srcRect/>
                           <a:stretch>
                             <a:fillRect/>
@@ -1682,7 +1776,7 @@
                           </pic:cNvPicPr>
                         </pic:nvPicPr>
                         <pic:blipFill>
-                          <a:blip r:embed="rId26" cstate="print"/>
+                          <a:blip r:embed="rId27" cstate="print"/>
                           <a:srcRect/>
                           <a:stretch>
                             <a:fillRect/>
@@ -1801,7 +1895,7 @@
                           </pic:cNvPicPr>
                         </pic:nvPicPr>
                         <pic:blipFill>
-                          <a:blip r:embed="rId27" cstate="print"/>
+                          <a:blip r:embed="rId28" cstate="print"/>
                           <a:srcRect/>
                           <a:stretch>
                             <a:fillRect/>
@@ -1892,6 +1986,7 @@
               </w:numPr>
             </w:pPr>
             <w:r>
+              <w:lastRenderedPageBreak/>
               <w:t>Slide the watch pin through the hole in the top so that it sticks out equally from each side.</w:t>
             </w:r>
           </w:p>
@@ -1949,9 +2044,9 @@
                   <o:lock v:ext="edit" aspectratio="t"/>
                 </v:shapetype>
                 <v:shape id="_x0000_i1025" type="#_x0000_t75" style="width:163.1pt;height:84.5pt" o:ole="">
-                  <v:imagedata r:id="rId28" o:title=""/>
+                  <v:imagedata r:id="rId29" o:title=""/>
                 </v:shape>
-                <o:OLEObject Type="Embed" ProgID="PBrush" ShapeID="_x0000_i1025" DrawAspect="Content" ObjectID="_1520007446" r:id="rId29"/>
+                <o:OLEObject Type="Embed" ProgID="PBrush" ShapeID="_x0000_i1025" DrawAspect="Content" ObjectID="_1520590417" r:id="rId30"/>
               </w:object>
             </w:r>
           </w:p>
@@ -2012,7 +2107,7 @@
                           </pic:cNvPicPr>
                         </pic:nvPicPr>
                         <pic:blipFill>
-                          <a:blip r:embed="rId30" cstate="print"/>
+                          <a:blip r:embed="rId31" cstate="print"/>
                           <a:srcRect/>
                           <a:stretch>
                             <a:fillRect/>
@@ -2060,7 +2155,6 @@
               </w:numPr>
             </w:pPr>
             <w:r>
-              <w:lastRenderedPageBreak/>
               <w:t>Using a small flat screwdriver, push the other pin in as far as you can. With your other hand, push down on the top of the switch until the top clicks into place.</w:t>
             </w:r>
           </w:p>
@@ -2109,15 +2203,38 @@
             <w:r>
               <w:object w:dxaOrig="3156" w:dyaOrig="7728">
                 <v:shape id="_x0000_i1026" type="#_x0000_t75" style="width:78.6pt;height:191.75pt" o:ole="">
-                  <v:imagedata r:id="rId31" o:title=""/>
+                  <v:imagedata r:id="rId32" o:title=""/>
                 </v:shape>
-                <o:OLEObject Type="Embed" ProgID="PBrush" ShapeID="_x0000_i1026" DrawAspect="Content" ObjectID="_1520007447" r:id="rId32"/>
+                <o:OLEObject Type="Embed" ProgID="PBrush" ShapeID="_x0000_i1026" DrawAspect="Content" ObjectID="_1520590418" r:id="rId33"/>
               </w:object>
             </w:r>
           </w:p>
         </w:tc>
       </w:tr>
     </w:tbl>
+    <w:p>
+      <w:pPr>
+        <w:pStyle w:val="ListParagraph"/>
+        <w:numPr>
+          <w:ilvl w:val="0"/>
+          <w:numId w:val="9"/>
+        </w:numPr>
+      </w:pPr>
+      <w:r>
+        <w:t>If you are</w:t>
+      </w:r>
+      <w:r>
+        <w:t xml:space="preserve"> making a standard switch </w:t>
+      </w:r>
+      <w:proofErr w:type="gramStart"/>
+      <w:r>
+        <w:t xml:space="preserve">with </w:t>
+      </w:r>
+      <w:r>
+        <w:t>.</w:t>
+      </w:r>
+      <w:proofErr w:type="gramEnd"/>
+    </w:p>
     <w:p>
       <w:pPr>
         <w:pStyle w:val="Heading2"/>
@@ -2230,6 +2347,7 @@
         </w:numPr>
       </w:pPr>
       <w:r>
+        <w:lastRenderedPageBreak/>
         <w:t>If the switch is clicking, that means there is a problem with the electrical circuit. You will have to remove the top from the base and check the solder connection between the switch and the cable.</w:t>
       </w:r>
     </w:p>
@@ -2296,14 +2414,13 @@
         </w:numPr>
       </w:pPr>
       <w:r>
-        <w:lastRenderedPageBreak/>
         <w:t>If the switch rises up, but does not fully release the lever switch, follow the instructions in the first testing step.</w:t>
       </w:r>
     </w:p>
     <w:sectPr>
-      <w:headerReference w:type="even" r:id="rId33"/>
-      <w:headerReference w:type="default" r:id="rId34"/>
-      <w:headerReference w:type="first" r:id="rId35"/>
+      <w:headerReference w:type="even" r:id="rId34"/>
+      <w:headerReference w:type="default" r:id="rId35"/>
+      <w:headerReference w:type="first" r:id="rId36"/>
       <w:type w:val="continuous"/>
       <w:pgSz w:w="12240" w:h="15840" w:code="1"/>
       <w:pgMar w:top="1440" w:right="1800" w:bottom="1440" w:left="1800" w:header="720" w:footer="965" w:gutter="0"/>
@@ -3036,6 +3153,92 @@
     </w:lvl>
   </w:abstractNum>
   <w:abstractNum w:abstractNumId="8">
+    <w:nsid w:val="50ED5235"/>
+    <w:multiLevelType w:val="hybridMultilevel"/>
+    <w:tmpl w:val="4D96C840"/>
+    <w:lvl w:ilvl="0" w:tplc="1009000F">
+      <w:start w:val="1"/>
+      <w:numFmt w:val="decimal"/>
+      <w:lvlText w:val="%1."/>
+      <w:lvlJc w:val="left"/>
+      <w:pPr>
+        <w:ind w:left="720" w:hanging="360"/>
+      </w:pPr>
+    </w:lvl>
+    <w:lvl w:ilvl="1" w:tplc="10090019">
+      <w:start w:val="1"/>
+      <w:numFmt w:val="lowerLetter"/>
+      <w:lvlText w:val="%2."/>
+      <w:lvlJc w:val="left"/>
+      <w:pPr>
+        <w:ind w:left="1440" w:hanging="360"/>
+      </w:pPr>
+    </w:lvl>
+    <w:lvl w:ilvl="2" w:tplc="1009001B" w:tentative="1">
+      <w:start w:val="1"/>
+      <w:numFmt w:val="lowerRoman"/>
+      <w:lvlText w:val="%3."/>
+      <w:lvlJc w:val="right"/>
+      <w:pPr>
+        <w:ind w:left="2160" w:hanging="180"/>
+      </w:pPr>
+    </w:lvl>
+    <w:lvl w:ilvl="3" w:tplc="1009000F" w:tentative="1">
+      <w:start w:val="1"/>
+      <w:numFmt w:val="decimal"/>
+      <w:lvlText w:val="%4."/>
+      <w:lvlJc w:val="left"/>
+      <w:pPr>
+        <w:ind w:left="2880" w:hanging="360"/>
+      </w:pPr>
+    </w:lvl>
+    <w:lvl w:ilvl="4" w:tplc="10090019" w:tentative="1">
+      <w:start w:val="1"/>
+      <w:numFmt w:val="lowerLetter"/>
+      <w:lvlText w:val="%5."/>
+      <w:lvlJc w:val="left"/>
+      <w:pPr>
+        <w:ind w:left="3600" w:hanging="360"/>
+      </w:pPr>
+    </w:lvl>
+    <w:lvl w:ilvl="5" w:tplc="1009001B" w:tentative="1">
+      <w:start w:val="1"/>
+      <w:numFmt w:val="lowerRoman"/>
+      <w:lvlText w:val="%6."/>
+      <w:lvlJc w:val="right"/>
+      <w:pPr>
+        <w:ind w:left="4320" w:hanging="180"/>
+      </w:pPr>
+    </w:lvl>
+    <w:lvl w:ilvl="6" w:tplc="1009000F" w:tentative="1">
+      <w:start w:val="1"/>
+      <w:numFmt w:val="decimal"/>
+      <w:lvlText w:val="%7."/>
+      <w:lvlJc w:val="left"/>
+      <w:pPr>
+        <w:ind w:left="5040" w:hanging="360"/>
+      </w:pPr>
+    </w:lvl>
+    <w:lvl w:ilvl="7" w:tplc="10090019" w:tentative="1">
+      <w:start w:val="1"/>
+      <w:numFmt w:val="lowerLetter"/>
+      <w:lvlText w:val="%8."/>
+      <w:lvlJc w:val="left"/>
+      <w:pPr>
+        <w:ind w:left="5760" w:hanging="360"/>
+      </w:pPr>
+    </w:lvl>
+    <w:lvl w:ilvl="8" w:tplc="1009001B" w:tentative="1">
+      <w:start w:val="1"/>
+      <w:numFmt w:val="lowerRoman"/>
+      <w:lvlText w:val="%9."/>
+      <w:lvlJc w:val="right"/>
+      <w:pPr>
+        <w:ind w:left="6480" w:hanging="180"/>
+      </w:pPr>
+    </w:lvl>
+  </w:abstractNum>
+  <w:abstractNum w:abstractNumId="9">
     <w:nsid w:val="5EC629B3"/>
     <w:multiLevelType w:val="singleLevel"/>
     <w:tmpl w:val="C8727A20"/>
@@ -3050,7 +3253,7 @@
       </w:pPr>
     </w:lvl>
   </w:abstractNum>
-  <w:abstractNum w:abstractNumId="9">
+  <w:abstractNum w:abstractNumId="10">
     <w:nsid w:val="660D599A"/>
     <w:multiLevelType w:val="hybridMultilevel"/>
     <w:tmpl w:val="001C8DEE"/>
@@ -3163,10 +3366,10 @@
       </w:rPr>
     </w:lvl>
   </w:abstractNum>
-  <w:abstractNum w:abstractNumId="10">
+  <w:abstractNum w:abstractNumId="11">
     <w:nsid w:val="6BD62D9A"/>
     <w:multiLevelType w:val="hybridMultilevel"/>
-    <w:tmpl w:val="4D96C840"/>
+    <w:tmpl w:val="0BF2B540"/>
     <w:lvl w:ilvl="0" w:tplc="1009000F">
       <w:start w:val="1"/>
       <w:numFmt w:val="decimal"/>
@@ -3249,7 +3452,7 @@
       </w:pPr>
     </w:lvl>
   </w:abstractNum>
-  <w:abstractNum w:abstractNumId="11">
+  <w:abstractNum w:abstractNumId="12">
     <w:nsid w:val="6C7F0662"/>
     <w:multiLevelType w:val="hybridMultilevel"/>
     <w:tmpl w:val="2FF4E87A"/>
@@ -3362,7 +3565,7 @@
       </w:rPr>
     </w:lvl>
   </w:abstractNum>
-  <w:abstractNum w:abstractNumId="12">
+  <w:abstractNum w:abstractNumId="13">
     <w:nsid w:val="6DC85453"/>
     <w:multiLevelType w:val="hybridMultilevel"/>
     <w:tmpl w:val="6978B6F2"/>
@@ -3504,7 +3707,7 @@
       </w:rPr>
     </w:lvl>
   </w:abstractNum>
-  <w:abstractNum w:abstractNumId="13">
+  <w:abstractNum w:abstractNumId="14">
     <w:nsid w:val="795206BC"/>
     <w:multiLevelType w:val="hybridMultilevel"/>
     <w:tmpl w:val="85907108"/>
@@ -3614,10 +3817,10 @@
     </w:lvlOverride>
   </w:num>
   <w:num w:numId="3">
-    <w:abstractNumId w:val="8"/>
+    <w:abstractNumId w:val="9"/>
   </w:num>
   <w:num w:numId="4">
-    <w:abstractNumId w:val="12"/>
+    <w:abstractNumId w:val="13"/>
   </w:num>
   <w:num w:numId="5">
     <w:abstractNumId w:val="3"/>
@@ -3632,28 +3835,31 @@
     <w:abstractNumId w:val="5"/>
   </w:num>
   <w:num w:numId="8">
-    <w:abstractNumId w:val="11"/>
+    <w:abstractNumId w:val="12"/>
   </w:num>
   <w:num w:numId="9">
-    <w:abstractNumId w:val="10"/>
+    <w:abstractNumId w:val="11"/>
   </w:num>
   <w:num w:numId="10">
     <w:abstractNumId w:val="6"/>
   </w:num>
   <w:num w:numId="11">
-    <w:abstractNumId w:val="9"/>
+    <w:abstractNumId w:val="10"/>
   </w:num>
   <w:num w:numId="12">
     <w:abstractNumId w:val="7"/>
   </w:num>
   <w:num w:numId="13">
-    <w:abstractNumId w:val="13"/>
+    <w:abstractNumId w:val="14"/>
   </w:num>
   <w:num w:numId="14">
     <w:abstractNumId w:val="4"/>
   </w:num>
   <w:num w:numId="15">
     <w:abstractNumId w:val="1"/>
+  </w:num>
+  <w:num w:numId="16">
+    <w:abstractNumId w:val="8"/>
   </w:num>
 </w:numbering>
 </file>

</xml_diff>